<commit_message>
Plan van aanpak + offerte nummers
</commit_message>
<xml_diff>
--- a/Documentatie/1.3 Offerte/Offerte rooster app.docx
+++ b/Documentatie/1.3 Offerte/Offerte rooster app.docx
@@ -700,8 +700,17 @@
                           <w:sz w:val="28"/>
                           <w:szCs w:val="28"/>
                         </w:rPr>
-                        <w:t>Teun Aarts, Jorrit Meeuwissen</w:t>
+                        <w:t xml:space="preserve">Teun Aarts, Jorrit </w:t>
                       </w:r>
+                      <w:proofErr w:type="spellStart"/>
+                      <w:r>
+                        <w:rPr>
+                          <w:sz w:val="28"/>
+                          <w:szCs w:val="28"/>
+                        </w:rPr>
+                        <w:t>Meeuwissen</w:t>
+                      </w:r>
+                      <w:proofErr w:type="spellEnd"/>
                     </w:p>
                     <w:p>
                       <w:pPr>
@@ -1301,7 +1310,7 @@
           <w:r>
             <w:fldChar w:fldCharType="separate"/>
           </w:r>
-          <w:hyperlink w:anchor="_Toc474841521" w:history="1">
+          <w:hyperlink w:anchor="_Toc475345449" w:history="1">
             <w:r>
               <w:rPr>
                 <w:rStyle w:val="Hyperlink"/>
@@ -1328,7 +1337,7 @@
                 <w:noProof/>
                 <w:webHidden/>
               </w:rPr>
-              <w:instrText xml:space="preserve"> PAGEREF _Toc474841521 \h </w:instrText>
+              <w:instrText xml:space="preserve"> PAGEREF _Toc475345449 \h </w:instrText>
             </w:r>
             <w:r>
               <w:rPr>
@@ -1348,7 +1357,7 @@
                 <w:noProof/>
                 <w:webHidden/>
               </w:rPr>
-              <w:t>3</w:t>
+              <w:t>2</w:t>
             </w:r>
             <w:r>
               <w:rPr>
@@ -1371,7 +1380,7 @@
               <w:szCs w:val="22"/>
             </w:rPr>
           </w:pPr>
-          <w:hyperlink w:anchor="_Toc474841522" w:history="1">
+          <w:hyperlink w:anchor="_Toc475345450" w:history="1">
             <w:r>
               <w:rPr>
                 <w:rStyle w:val="Hyperlink"/>
@@ -1398,7 +1407,7 @@
                 <w:noProof/>
                 <w:webHidden/>
               </w:rPr>
-              <w:instrText xml:space="preserve"> PAGEREF _Toc474841522 \h </w:instrText>
+              <w:instrText xml:space="preserve"> PAGEREF _Toc475345450 \h </w:instrText>
             </w:r>
             <w:r>
               <w:rPr>
@@ -1418,7 +1427,7 @@
                 <w:noProof/>
                 <w:webHidden/>
               </w:rPr>
-              <w:t>3</w:t>
+              <w:t>2</w:t>
             </w:r>
             <w:r>
               <w:rPr>
@@ -1441,7 +1450,7 @@
               <w:szCs w:val="22"/>
             </w:rPr>
           </w:pPr>
-          <w:hyperlink w:anchor="_Toc474841523" w:history="1">
+          <w:hyperlink w:anchor="_Toc475345451" w:history="1">
             <w:r>
               <w:rPr>
                 <w:rStyle w:val="Hyperlink"/>
@@ -1468,7 +1477,7 @@
                 <w:noProof/>
                 <w:webHidden/>
               </w:rPr>
-              <w:instrText xml:space="preserve"> PAGEREF _Toc474841523 \h </w:instrText>
+              <w:instrText xml:space="preserve"> PAGEREF _Toc475345451 \h </w:instrText>
             </w:r>
             <w:r>
               <w:rPr>
@@ -1488,7 +1497,7 @@
                 <w:noProof/>
                 <w:webHidden/>
               </w:rPr>
-              <w:t>4</w:t>
+              <w:t>3</w:t>
             </w:r>
             <w:r>
               <w:rPr>
@@ -1511,7 +1520,7 @@
               <w:szCs w:val="22"/>
             </w:rPr>
           </w:pPr>
-          <w:hyperlink w:anchor="_Toc474841524" w:history="1">
+          <w:hyperlink w:anchor="_Toc475345452" w:history="1">
             <w:r>
               <w:rPr>
                 <w:rStyle w:val="Hyperlink"/>
@@ -1538,7 +1547,7 @@
                 <w:noProof/>
                 <w:webHidden/>
               </w:rPr>
-              <w:instrText xml:space="preserve"> PAGEREF _Toc474841524 \h </w:instrText>
+              <w:instrText xml:space="preserve"> PAGEREF _Toc475345452 \h </w:instrText>
             </w:r>
             <w:r>
               <w:rPr>
@@ -1558,7 +1567,7 @@
                 <w:noProof/>
                 <w:webHidden/>
               </w:rPr>
-              <w:t>4</w:t>
+              <w:t>3</w:t>
             </w:r>
             <w:r>
               <w:rPr>
@@ -1581,7 +1590,7 @@
               <w:szCs w:val="22"/>
             </w:rPr>
           </w:pPr>
-          <w:hyperlink w:anchor="_Toc474841525" w:history="1">
+          <w:hyperlink w:anchor="_Toc475345453" w:history="1">
             <w:r>
               <w:rPr>
                 <w:rStyle w:val="Hyperlink"/>
@@ -1608,7 +1617,7 @@
                 <w:noProof/>
                 <w:webHidden/>
               </w:rPr>
-              <w:instrText xml:space="preserve"> PAGEREF _Toc474841525 \h </w:instrText>
+              <w:instrText xml:space="preserve"> PAGEREF _Toc475345453 \h </w:instrText>
             </w:r>
             <w:r>
               <w:rPr>
@@ -1628,7 +1637,7 @@
                 <w:noProof/>
                 <w:webHidden/>
               </w:rPr>
-              <w:t>4</w:t>
+              <w:t>3</w:t>
             </w:r>
             <w:r>
               <w:rPr>
@@ -1651,7 +1660,7 @@
               <w:szCs w:val="22"/>
             </w:rPr>
           </w:pPr>
-          <w:hyperlink w:anchor="_Toc474841526" w:history="1">
+          <w:hyperlink w:anchor="_Toc475345454" w:history="1">
             <w:r>
               <w:rPr>
                 <w:rStyle w:val="Hyperlink"/>
@@ -1678,7 +1687,7 @@
                 <w:noProof/>
                 <w:webHidden/>
               </w:rPr>
-              <w:instrText xml:space="preserve"> PAGEREF _Toc474841526 \h </w:instrText>
+              <w:instrText xml:space="preserve"> PAGEREF _Toc475345454 \h </w:instrText>
             </w:r>
             <w:r>
               <w:rPr>
@@ -1698,7 +1707,7 @@
                 <w:noProof/>
                 <w:webHidden/>
               </w:rPr>
-              <w:t>5</w:t>
+              <w:t>4</w:t>
             </w:r>
             <w:r>
               <w:rPr>
@@ -1721,7 +1730,7 @@
               <w:szCs w:val="22"/>
             </w:rPr>
           </w:pPr>
-          <w:hyperlink w:anchor="_Toc474841527" w:history="1">
+          <w:hyperlink w:anchor="_Toc475345455" w:history="1">
             <w:r>
               <w:rPr>
                 <w:rStyle w:val="Hyperlink"/>
@@ -1748,7 +1757,7 @@
                 <w:noProof/>
                 <w:webHidden/>
               </w:rPr>
-              <w:instrText xml:space="preserve"> PAGEREF _Toc474841527 \h </w:instrText>
+              <w:instrText xml:space="preserve"> PAGEREF _Toc475345455 \h </w:instrText>
             </w:r>
             <w:r>
               <w:rPr>
@@ -1768,7 +1777,7 @@
                 <w:noProof/>
                 <w:webHidden/>
               </w:rPr>
-              <w:t>6</w:t>
+              <w:t>5</w:t>
             </w:r>
             <w:r>
               <w:rPr>
@@ -1791,7 +1800,7 @@
               <w:szCs w:val="22"/>
             </w:rPr>
           </w:pPr>
-          <w:hyperlink w:anchor="_Toc474841528" w:history="1">
+          <w:hyperlink w:anchor="_Toc475345456" w:history="1">
             <w:r>
               <w:rPr>
                 <w:rStyle w:val="Hyperlink"/>
@@ -1819,7 +1828,7 @@
                 <w:noProof/>
                 <w:webHidden/>
               </w:rPr>
-              <w:instrText xml:space="preserve"> PAGEREF _Toc474841528 \h </w:instrText>
+              <w:instrText xml:space="preserve"> PAGEREF _Toc475345456 \h </w:instrText>
             </w:r>
             <w:r>
               <w:rPr>
@@ -1839,7 +1848,7 @@
                 <w:noProof/>
                 <w:webHidden/>
               </w:rPr>
-              <w:t>6</w:t>
+              <w:t>5</w:t>
             </w:r>
             <w:r>
               <w:rPr>
@@ -1862,7 +1871,7 @@
               <w:szCs w:val="22"/>
             </w:rPr>
           </w:pPr>
-          <w:hyperlink w:anchor="_Toc474841529" w:history="1">
+          <w:hyperlink w:anchor="_Toc475345457" w:history="1">
             <w:r>
               <w:rPr>
                 <w:rStyle w:val="Hyperlink"/>
@@ -1889,7 +1898,7 @@
                 <w:noProof/>
                 <w:webHidden/>
               </w:rPr>
-              <w:instrText xml:space="preserve"> PAGEREF _Toc474841529 \h </w:instrText>
+              <w:instrText xml:space="preserve"> PAGEREF _Toc475345457 \h </w:instrText>
             </w:r>
             <w:r>
               <w:rPr>
@@ -1909,7 +1918,7 @@
                 <w:noProof/>
                 <w:webHidden/>
               </w:rPr>
-              <w:t>6</w:t>
+              <w:t>5</w:t>
             </w:r>
             <w:r>
               <w:rPr>
@@ -1932,13 +1941,13 @@
               <w:szCs w:val="22"/>
             </w:rPr>
           </w:pPr>
-          <w:hyperlink w:anchor="_Toc474841530" w:history="1">
+          <w:hyperlink w:anchor="_Toc475345458" w:history="1">
             <w:r>
               <w:rPr>
                 <w:rStyle w:val="Hyperlink"/>
                 <w:noProof/>
               </w:rPr>
-              <w:t>Offerte</w:t>
+              <w:t>10. Offerte</w:t>
             </w:r>
             <w:r>
               <w:rPr>
@@ -1959,7 +1968,7 @@
                 <w:noProof/>
                 <w:webHidden/>
               </w:rPr>
-              <w:instrText xml:space="preserve"> PAGEREF _Toc474841530 \h </w:instrText>
+              <w:instrText xml:space="preserve"> PAGEREF _Toc475345458 \h </w:instrText>
             </w:r>
             <w:r>
               <w:rPr>
@@ -1979,7 +1988,7 @@
                 <w:noProof/>
                 <w:webHidden/>
               </w:rPr>
-              <w:t>7</w:t>
+              <w:t>6</w:t>
             </w:r>
             <w:r>
               <w:rPr>
@@ -2002,13 +2011,13 @@
               <w:szCs w:val="22"/>
             </w:rPr>
           </w:pPr>
-          <w:hyperlink w:anchor="_Toc474841531" w:history="1">
+          <w:hyperlink w:anchor="_Toc475345459" w:history="1">
             <w:r>
               <w:rPr>
                 <w:rStyle w:val="Hyperlink"/>
                 <w:noProof/>
               </w:rPr>
-              <w:t>10. Afsluiting</w:t>
+              <w:t>11. Afsluiting</w:t>
             </w:r>
             <w:r>
               <w:rPr>
@@ -2029,7 +2038,7 @@
                 <w:noProof/>
                 <w:webHidden/>
               </w:rPr>
-              <w:instrText xml:space="preserve"> PAGEREF _Toc474841531 \h </w:instrText>
+              <w:instrText xml:space="preserve"> PAGEREF _Toc475345459 \h </w:instrText>
             </w:r>
             <w:r>
               <w:rPr>
@@ -2049,7 +2058,7 @@
                 <w:noProof/>
                 <w:webHidden/>
               </w:rPr>
-              <w:t>8</w:t>
+              <w:t>7</w:t>
             </w:r>
             <w:r>
               <w:rPr>
@@ -2076,6 +2085,8 @@
       <w:r>
         <w:br w:type="page"/>
       </w:r>
+      <w:bookmarkStart w:id="0" w:name="_GoBack"/>
+      <w:bookmarkEnd w:id="0"/>
     </w:p>
     <w:p>
       <w:pPr>
@@ -2087,11 +2098,11 @@
         <w:pStyle w:val="Kop1"/>
         <w:jc w:val="center"/>
       </w:pPr>
-      <w:bookmarkStart w:id="0" w:name="_Toc474841521"/>
+      <w:bookmarkStart w:id="1" w:name="_Toc475345449"/>
       <w:r>
         <w:t>1. Inleiding</w:t>
       </w:r>
-      <w:bookmarkEnd w:id="0"/>
+      <w:bookmarkEnd w:id="1"/>
     </w:p>
     <w:p/>
     <w:p>
@@ -2111,13 +2122,7 @@
         <w:rPr>
           <w:rFonts w:ascii="Arial" w:hAnsi="Arial" w:cs="Arial"/>
         </w:rPr>
-        <w:t>WallWei</w:t>
-      </w:r>
-      <w:r>
-        <w:rPr>
-          <w:rFonts w:ascii="Arial" w:hAnsi="Arial" w:cs="Arial"/>
-        </w:rPr>
-        <w:t xml:space="preserve"> (naam van bedrijf) </w:t>
+        <w:t xml:space="preserve">WallWei (naam van bedrijf) </w:t>
       </w:r>
       <w:r>
         <w:rPr>
@@ -2332,11 +2337,11 @@
         <w:pStyle w:val="Kop1"/>
         <w:jc w:val="center"/>
       </w:pPr>
-      <w:bookmarkStart w:id="1" w:name="_Toc474841522"/>
+      <w:bookmarkStart w:id="2" w:name="_Toc475345450"/>
       <w:r>
         <w:t>2. Actuele klantsituatie</w:t>
       </w:r>
-      <w:bookmarkEnd w:id="1"/>
+      <w:bookmarkEnd w:id="2"/>
     </w:p>
     <w:p/>
     <w:p>
@@ -2350,13 +2355,7 @@
         <w:rPr>
           <w:rFonts w:ascii="Arial" w:hAnsi="Arial" w:cs="Arial"/>
         </w:rPr>
-        <w:t>WallWei</w:t>
-      </w:r>
-      <w:r>
-        <w:rPr>
-          <w:rFonts w:ascii="Arial" w:hAnsi="Arial" w:cs="Arial"/>
-        </w:rPr>
-        <w:t xml:space="preserve"> </w:t>
+        <w:t xml:space="preserve">WallWei </w:t>
       </w:r>
       <w:r>
         <w:rPr>
@@ -2389,11 +2388,11 @@
         <w:pStyle w:val="Kop1"/>
         <w:jc w:val="center"/>
       </w:pPr>
-      <w:bookmarkStart w:id="2" w:name="_Toc474841523"/>
+      <w:bookmarkStart w:id="3" w:name="_Toc475345451"/>
       <w:r>
         <w:t>3. Klantvraag</w:t>
       </w:r>
-      <w:bookmarkEnd w:id="2"/>
+      <w:bookmarkEnd w:id="3"/>
     </w:p>
     <w:p/>
     <w:p>
@@ -2429,11 +2428,11 @@
         <w:pStyle w:val="Kop1"/>
         <w:jc w:val="center"/>
       </w:pPr>
-      <w:bookmarkStart w:id="3" w:name="_Toc474841524"/>
+      <w:bookmarkStart w:id="4" w:name="_Toc475345452"/>
       <w:r>
         <w:t>4. Onze visie op uw situatie</w:t>
       </w:r>
-      <w:bookmarkEnd w:id="3"/>
+      <w:bookmarkEnd w:id="4"/>
     </w:p>
     <w:p/>
     <w:p>
@@ -2461,11 +2460,11 @@
         <w:pStyle w:val="Kop1"/>
         <w:jc w:val="center"/>
       </w:pPr>
-      <w:bookmarkStart w:id="4" w:name="_Toc474841525"/>
+      <w:bookmarkStart w:id="5" w:name="_Toc475345453"/>
       <w:r>
         <w:t>5. De gewenste klantsituatie</w:t>
       </w:r>
-      <w:bookmarkEnd w:id="4"/>
+      <w:bookmarkEnd w:id="5"/>
     </w:p>
     <w:p/>
     <w:p>
@@ -2506,11 +2505,11 @@
         <w:pStyle w:val="Kop1"/>
         <w:jc w:val="center"/>
       </w:pPr>
-      <w:bookmarkStart w:id="5" w:name="_Toc474841526"/>
+      <w:bookmarkStart w:id="6" w:name="_Toc475345454"/>
       <w:r>
         <w:t>6. Het aanbod</w:t>
       </w:r>
-      <w:bookmarkEnd w:id="5"/>
+      <w:bookmarkEnd w:id="6"/>
     </w:p>
     <w:p/>
     <w:p>
@@ -2782,11 +2781,11 @@
         <w:pStyle w:val="Kop1"/>
         <w:jc w:val="center"/>
       </w:pPr>
-      <w:bookmarkStart w:id="6" w:name="_Toc474841527"/>
+      <w:bookmarkStart w:id="7" w:name="_Toc475345455"/>
       <w:r>
         <w:t>7. Uitvoerders</w:t>
       </w:r>
-      <w:bookmarkEnd w:id="6"/>
+      <w:bookmarkEnd w:id="7"/>
     </w:p>
     <w:p/>
     <w:p>
@@ -2914,7 +2913,7 @@
         </w:rPr>
         <w:t xml:space="preserve">E-mail: </w:t>
       </w:r>
-      <w:hyperlink r:id="rId5" w:history="1">
+      <w:hyperlink r:id="rId7" w:history="1">
         <w:r>
           <w:rPr>
             <w:rStyle w:val="Hyperlink"/>
@@ -3050,7 +3049,7 @@
         </w:rPr>
         <w:t xml:space="preserve">E-mail: </w:t>
       </w:r>
-      <w:hyperlink r:id="rId6" w:history="1">
+      <w:hyperlink r:id="rId8" w:history="1">
         <w:r>
           <w:rPr>
             <w:rStyle w:val="Hyperlink"/>
@@ -3085,7 +3084,7 @@
           <w:lang w:val="en-US"/>
         </w:rPr>
       </w:pPr>
-      <w:bookmarkStart w:id="7" w:name="_Toc474841528"/>
+      <w:bookmarkStart w:id="8" w:name="_Toc475345456"/>
       <w:r>
         <w:rPr>
           <w:lang w:val="en-US"/>
@@ -3098,7 +3097,7 @@
         </w:rPr>
         <w:t>. Planning</w:t>
       </w:r>
-      <w:bookmarkEnd w:id="7"/>
+      <w:bookmarkEnd w:id="8"/>
     </w:p>
     <w:p>
       <w:pPr>
@@ -3145,11 +3144,11 @@
         <w:pStyle w:val="Kop1"/>
         <w:jc w:val="center"/>
       </w:pPr>
-      <w:bookmarkStart w:id="8" w:name="_Toc474841529"/>
+      <w:bookmarkStart w:id="9" w:name="_Toc475345457"/>
       <w:r>
         <w:t>9. Prijs</w:t>
       </w:r>
-      <w:bookmarkEnd w:id="8"/>
+      <w:bookmarkEnd w:id="9"/>
     </w:p>
     <w:p/>
     <w:p>
@@ -3302,12 +3301,15 @@
         <w:pStyle w:val="Kop1"/>
         <w:jc w:val="center"/>
       </w:pPr>
-      <w:bookmarkStart w:id="9" w:name="_Toc474841530"/>
+      <w:bookmarkStart w:id="10" w:name="_Toc475345458"/>
       <w:r>
         <w:lastRenderedPageBreak/>
+        <w:t xml:space="preserve">10. </w:t>
+      </w:r>
+      <w:r>
         <w:t>Offerte</w:t>
       </w:r>
-      <w:bookmarkEnd w:id="9"/>
+      <w:bookmarkEnd w:id="10"/>
     </w:p>
     <w:p/>
     <w:p/>
@@ -4523,7 +4525,7 @@
                     </pic:cNvPicPr>
                   </pic:nvPicPr>
                   <pic:blipFill>
-                    <a:blip r:embed="rId7">
+                    <a:blip r:embed="rId9">
                       <a:extLst>
                         <a:ext uri="{28A0092B-C50C-407E-A947-70E740481C1C}">
                           <a14:useLocalDpi xmlns:a14="http://schemas.microsoft.com/office/drawing/2010/main" val="0"/>
@@ -4672,11 +4674,14 @@
         <w:pStyle w:val="Kop1"/>
         <w:jc w:val="center"/>
       </w:pPr>
-      <w:bookmarkStart w:id="10" w:name="_Toc474841531"/>
-      <w:r>
-        <w:t>10. Afsluiting</w:t>
-      </w:r>
-      <w:bookmarkEnd w:id="10"/>
+      <w:bookmarkStart w:id="11" w:name="_Toc475345459"/>
+      <w:r>
+        <w:t>11</w:t>
+      </w:r>
+      <w:r>
+        <w:t>. Afsluiting</w:t>
+      </w:r>
+      <w:bookmarkEnd w:id="11"/>
     </w:p>
     <w:p/>
     <w:p>
@@ -4714,18 +4719,112 @@
         </w:rPr>
       </w:pPr>
     </w:p>
-    <w:p>
-      <w:bookmarkStart w:id="11" w:name="_GoBack"/>
-      <w:bookmarkEnd w:id="11"/>
-    </w:p>
+    <w:p/>
     <w:sectPr>
+      <w:footerReference w:type="default" r:id="rId10"/>
       <w:pgSz w:w="11906" w:h="16838"/>
       <w:pgMar w:top="1417" w:right="1417" w:bottom="1417" w:left="1417" w:header="708" w:footer="708" w:gutter="0"/>
+      <w:pgNumType w:start="0"/>
       <w:cols w:space="708"/>
       <w:docGrid w:linePitch="360"/>
     </w:sectPr>
   </w:body>
 </w:document>
+</file>
+
+<file path=word/endnotes.xml><?xml version="1.0" encoding="utf-8"?>
+<w:endnotes xmlns:wpc="http://schemas.microsoft.com/office/word/2010/wordprocessingCanvas" xmlns:mc="http://schemas.openxmlformats.org/markup-compatibility/2006" xmlns:o="urn:schemas-microsoft-com:office:office" xmlns:r="http://schemas.openxmlformats.org/officeDocument/2006/relationships" xmlns:m="http://schemas.openxmlformats.org/officeDocument/2006/math" xmlns:v="urn:schemas-microsoft-com:vml" xmlns:wp14="http://schemas.microsoft.com/office/word/2010/wordprocessingDrawing" xmlns:wp="http://schemas.openxmlformats.org/drawingml/2006/wordprocessingDrawing" xmlns:w10="urn:schemas-microsoft-com:office:word" xmlns:w="http://schemas.openxmlformats.org/wordprocessingml/2006/main" xmlns:w14="http://schemas.microsoft.com/office/word/2010/wordml" xmlns:w15="http://schemas.microsoft.com/office/word/2012/wordml" xmlns:wpg="http://schemas.microsoft.com/office/word/2010/wordprocessingGroup" xmlns:wpi="http://schemas.microsoft.com/office/word/2010/wordprocessingInk" xmlns:wne="http://schemas.microsoft.com/office/word/2006/wordml" xmlns:wps="http://schemas.microsoft.com/office/word/2010/wordprocessingShape" mc:Ignorable="w14 w15 wp14">
+  <w:endnote w:type="separator" w:id="-1">
+    <w:p>
+      <w:pPr>
+        <w:spacing w:after="0" w:line="240" w:lineRule="auto"/>
+      </w:pPr>
+      <w:r>
+        <w:separator/>
+      </w:r>
+    </w:p>
+  </w:endnote>
+  <w:endnote w:type="continuationSeparator" w:id="0">
+    <w:p>
+      <w:pPr>
+        <w:spacing w:after="0" w:line="240" w:lineRule="auto"/>
+      </w:pPr>
+      <w:r>
+        <w:continuationSeparator/>
+      </w:r>
+    </w:p>
+  </w:endnote>
+</w:endnotes>
+</file>
+
+<file path=word/footer1.xml><?xml version="1.0" encoding="utf-8"?>
+<w:ftr xmlns:wpc="http://schemas.microsoft.com/office/word/2010/wordprocessingCanvas" xmlns:mc="http://schemas.openxmlformats.org/markup-compatibility/2006" xmlns:o="urn:schemas-microsoft-com:office:office" xmlns:r="http://schemas.openxmlformats.org/officeDocument/2006/relationships" xmlns:m="http://schemas.openxmlformats.org/officeDocument/2006/math" xmlns:v="urn:schemas-microsoft-com:vml" xmlns:wp14="http://schemas.microsoft.com/office/word/2010/wordprocessingDrawing" xmlns:wp="http://schemas.openxmlformats.org/drawingml/2006/wordprocessingDrawing" xmlns:w10="urn:schemas-microsoft-com:office:word" xmlns:w="http://schemas.openxmlformats.org/wordprocessingml/2006/main" xmlns:w14="http://schemas.microsoft.com/office/word/2010/wordml" xmlns:w15="http://schemas.microsoft.com/office/word/2012/wordml" xmlns:wpg="http://schemas.microsoft.com/office/word/2010/wordprocessingGroup" xmlns:wpi="http://schemas.microsoft.com/office/word/2010/wordprocessingInk" xmlns:wne="http://schemas.microsoft.com/office/word/2006/wordml" xmlns:wps="http://schemas.microsoft.com/office/word/2010/wordprocessingShape" mc:Ignorable="w14 w15 wp14">
+  <w:sdt>
+    <w:sdtPr>
+      <w:id w:val="-1670936521"/>
+      <w:docPartObj>
+        <w:docPartGallery w:val="Page Numbers (Bottom of Page)"/>
+        <w:docPartUnique/>
+      </w:docPartObj>
+    </w:sdtPr>
+    <w:sdtContent>
+      <w:p>
+        <w:pPr>
+          <w:pStyle w:val="Voettekst"/>
+          <w:jc w:val="right"/>
+        </w:pPr>
+        <w:r>
+          <w:fldChar w:fldCharType="begin"/>
+        </w:r>
+        <w:r>
+          <w:instrText>PAGE   \* MERGEFORMAT</w:instrText>
+        </w:r>
+        <w:r>
+          <w:fldChar w:fldCharType="separate"/>
+        </w:r>
+        <w:r>
+          <w:rPr>
+            <w:noProof/>
+          </w:rPr>
+          <w:t>3</w:t>
+        </w:r>
+        <w:r>
+          <w:fldChar w:fldCharType="end"/>
+        </w:r>
+      </w:p>
+    </w:sdtContent>
+  </w:sdt>
+  <w:p>
+    <w:pPr>
+      <w:pStyle w:val="Voettekst"/>
+    </w:pPr>
+  </w:p>
+</w:ftr>
+</file>
+
+<file path=word/footnotes.xml><?xml version="1.0" encoding="utf-8"?>
+<w:footnotes xmlns:wpc="http://schemas.microsoft.com/office/word/2010/wordprocessingCanvas" xmlns:mc="http://schemas.openxmlformats.org/markup-compatibility/2006" xmlns:o="urn:schemas-microsoft-com:office:office" xmlns:r="http://schemas.openxmlformats.org/officeDocument/2006/relationships" xmlns:m="http://schemas.openxmlformats.org/officeDocument/2006/math" xmlns:v="urn:schemas-microsoft-com:vml" xmlns:wp14="http://schemas.microsoft.com/office/word/2010/wordprocessingDrawing" xmlns:wp="http://schemas.openxmlformats.org/drawingml/2006/wordprocessingDrawing" xmlns:w10="urn:schemas-microsoft-com:office:word" xmlns:w="http://schemas.openxmlformats.org/wordprocessingml/2006/main" xmlns:w14="http://schemas.microsoft.com/office/word/2010/wordml" xmlns:w15="http://schemas.microsoft.com/office/word/2012/wordml" xmlns:wpg="http://schemas.microsoft.com/office/word/2010/wordprocessingGroup" xmlns:wpi="http://schemas.microsoft.com/office/word/2010/wordprocessingInk" xmlns:wne="http://schemas.microsoft.com/office/word/2006/wordml" xmlns:wps="http://schemas.microsoft.com/office/word/2010/wordprocessingShape" mc:Ignorable="w14 w15 wp14">
+  <w:footnote w:type="separator" w:id="-1">
+    <w:p>
+      <w:pPr>
+        <w:spacing w:after="0" w:line="240" w:lineRule="auto"/>
+      </w:pPr>
+      <w:r>
+        <w:separator/>
+      </w:r>
+    </w:p>
+  </w:footnote>
+  <w:footnote w:type="continuationSeparator" w:id="0">
+    <w:p>
+      <w:pPr>
+        <w:spacing w:after="0" w:line="240" w:lineRule="auto"/>
+      </w:pPr>
+      <w:r>
+        <w:continuationSeparator/>
+      </w:r>
+    </w:p>
+  </w:footnote>
+</w:footnotes>
 </file>
 
 <file path=word/numbering.xml><?xml version="1.0" encoding="utf-8"?>
@@ -5402,6 +5501,50 @@
       </w:tblBorders>
     </w:tblPr>
   </w:style>
+  <w:style w:type="paragraph" w:styleId="Koptekst">
+    <w:name w:val="header"/>
+    <w:basedOn w:val="Standaard"/>
+    <w:link w:val="KoptekstChar"/>
+    <w:uiPriority w:val="99"/>
+    <w:unhideWhenUsed/>
+    <w:rsid w:val="005D3828"/>
+    <w:pPr>
+      <w:tabs>
+        <w:tab w:val="center" w:pos="4536"/>
+        <w:tab w:val="right" w:pos="9072"/>
+      </w:tabs>
+      <w:spacing w:after="0" w:line="240" w:lineRule="auto"/>
+    </w:pPr>
+  </w:style>
+  <w:style w:type="character" w:customStyle="1" w:styleId="KoptekstChar">
+    <w:name w:val="Koptekst Char"/>
+    <w:basedOn w:val="Standaardalinea-lettertype"/>
+    <w:link w:val="Koptekst"/>
+    <w:uiPriority w:val="99"/>
+    <w:rsid w:val="005D3828"/>
+  </w:style>
+  <w:style w:type="paragraph" w:styleId="Voettekst">
+    <w:name w:val="footer"/>
+    <w:basedOn w:val="Standaard"/>
+    <w:link w:val="VoettekstChar"/>
+    <w:uiPriority w:val="99"/>
+    <w:unhideWhenUsed/>
+    <w:rsid w:val="005D3828"/>
+    <w:pPr>
+      <w:tabs>
+        <w:tab w:val="center" w:pos="4536"/>
+        <w:tab w:val="right" w:pos="9072"/>
+      </w:tabs>
+      <w:spacing w:after="0" w:line="240" w:lineRule="auto"/>
+    </w:pPr>
+  </w:style>
+  <w:style w:type="character" w:customStyle="1" w:styleId="VoettekstChar">
+    <w:name w:val="Voettekst Char"/>
+    <w:basedOn w:val="Standaardalinea-lettertype"/>
+    <w:link w:val="Voettekst"/>
+    <w:uiPriority w:val="99"/>
+    <w:rsid w:val="005D3828"/>
+  </w:style>
 </w:styles>
 </file>
 

</xml_diff>